<commit_message>
Started writing out the features for the project explorer. Further improved the UI prototype.
</commit_message>
<xml_diff>
--- a/design/User features.docx
+++ b/design/User features.docx
@@ -129,7 +129,7 @@
           <w:rPr>
             <w:noProof/>
           </w:rPr>
-          <w:t>Sunday, 26 April 2009</w:t>
+          <w:t>Thursday, 14 May 2009</w:t>
         </w:r>
       </w:fldSimple>
     </w:p>
@@ -519,11 +519,9 @@
       <w:r>
         <w:t xml:space="preserve">The user can easily specify why </w:t>
       </w:r>
-      <w:proofErr w:type="gramStart"/>
-      <w:r>
-        <w:t>an</w:t>
-      </w:r>
-      <w:proofErr w:type="gramEnd"/>
+      <w:r>
+        <w:t>a</w:t>
+      </w:r>
       <w:r>
         <w:t xml:space="preserve"> </w:t>
       </w:r>

</xml_diff>

<commit_message>
Finished unit tests for FusionHelper.
</commit_message>
<xml_diff>
--- a/design/User features.docx
+++ b/design/User features.docx
@@ -129,7 +129,7 @@
           <w:rPr>
             <w:noProof/>
           </w:rPr>
-          <w:t>Thursday, 14 May 2009</w:t>
+          <w:t>Thursday, 2 July 2009</w:t>
         </w:r>
       </w:fldSimple>
     </w:p>
@@ -445,7 +445,7 @@
         <w:t xml:space="preserve">Data sets </w:t>
       </w:r>
       <w:r>
-        <w:t>will be able to store both calculated data (e.g. from virtual simulations), gathered data (e.g. from real simulations) and theoretical data (e.g. from theoretical approximations). Apollo will be able to differentiate between these three data types and will be able to treat them accordingly.</w:t>
+        <w:t>will be able to store calculated data (e.g. from virtual simulations), gathered data (e.g. from real simulations) and theoretical data (e.g. from theoretical approximations). Apollo will be able to differentiate between these three data types and will be able to treat them accordingly.</w:t>
       </w:r>
     </w:p>
     <w:p>

</xml_diff>